<commit_message>
Clarified some wording about the difference between Wordpress latest and Wordpress latest blogs modules
</commit_message>
<xml_diff>
--- a/wp15/WordPress for Joomla_9-22-2010.docx
+++ b/wp15/WordPress for Joomla_9-22-2010.docx
@@ -2790,7 +2790,7 @@
             <w:rPr>
               <w:noProof/>
             </w:rPr>
-            <w:t>17</w:t>
+            <w:t>18</w:t>
           </w:r>
           <w:r>
             <w:rPr>
@@ -2973,7 +2973,7 @@
             <w:rPr>
               <w:noProof/>
             </w:rPr>
-            <w:t>18</w:t>
+            <w:t>19</w:t>
           </w:r>
           <w:r>
             <w:rPr>
@@ -3252,10 +3252,26 @@
         <w:pStyle w:val="BodyText"/>
       </w:pPr>
       <w:r>
-        <w:t xml:space="preserve">‘corePHP’ has designed world-class applications for many public and private sectors. </w:t>
-      </w:r>
-      <w:r>
-        <w:t>WordPress for Joomla! is a modified version of the powerful</w:t>
+        <w:t>‘</w:t>
+      </w:r>
+      <w:proofErr w:type="gramStart"/>
+      <w:r>
+        <w:t>corePHP’</w:t>
+      </w:r>
+      <w:proofErr w:type="gramEnd"/>
+      <w:r>
+        <w:t xml:space="preserve"> has designed world-class applications for many public and private sectors. </w:t>
+      </w:r>
+      <w:r>
+        <w:t xml:space="preserve">WordPress for Joomla! </w:t>
+      </w:r>
+      <w:proofErr w:type="gramStart"/>
+      <w:r>
+        <w:t>is</w:t>
+      </w:r>
+      <w:proofErr w:type="gramEnd"/>
+      <w:r>
+        <w:t xml:space="preserve"> a modified version of the powerful</w:t>
       </w:r>
       <w:r>
         <w:t xml:space="preserve"> WordPress blogging platform </w:t>
@@ -3264,7 +3280,15 @@
         <w:t>that is design</w:t>
       </w:r>
       <w:r>
-        <w:t xml:space="preserve">ed to work on Joomla! websites. </w:t>
+        <w:t xml:space="preserve">ed to work on Joomla! </w:t>
+      </w:r>
+      <w:proofErr w:type="gramStart"/>
+      <w:r>
+        <w:t>websites</w:t>
+      </w:r>
+      <w:proofErr w:type="gramEnd"/>
+      <w:r>
+        <w:t xml:space="preserve">. </w:t>
       </w:r>
       <w:r>
         <w:t>It provides a variety</w:t>
@@ -3368,8 +3392,13 @@
         <w:t xml:space="preserve"> –  A modified package of WordPress that is designed to work inside of </w:t>
       </w:r>
       <w:r>
-        <w:t>Joomla!.</w:t>
-      </w:r>
+        <w:t>Joomla</w:t>
+      </w:r>
+      <w:proofErr w:type="gramStart"/>
+      <w:r>
+        <w:t>!.</w:t>
+      </w:r>
+      <w:proofErr w:type="gramEnd"/>
     </w:p>
     <w:p>
       <w:pPr>
@@ -3406,7 +3435,15 @@
         <w:t>Modules</w:t>
       </w:r>
       <w:r>
-        <w:t xml:space="preserve"> – Small content items in a Joomla! template that complement the main content of the page.</w:t>
+        <w:t xml:space="preserve"> – Small content items in a Joomla! </w:t>
+      </w:r>
+      <w:proofErr w:type="gramStart"/>
+      <w:r>
+        <w:t>template</w:t>
+      </w:r>
+      <w:proofErr w:type="gramEnd"/>
+      <w:r>
+        <w:t xml:space="preserve"> that complement the main content of the page.</w:t>
       </w:r>
     </w:p>
     <w:p>
@@ -3612,7 +3649,15 @@
         <w:pStyle w:val="BodyText"/>
       </w:pPr>
       <w:r>
-        <w:t>Note: if you have been using a previous version of WordPress for Joomla! and you wish to migrate anything over, please view our installation video at</w:t>
+        <w:t xml:space="preserve">Note: if you have been using a previous version of WordPress for Joomla! </w:t>
+      </w:r>
+      <w:proofErr w:type="gramStart"/>
+      <w:r>
+        <w:t>and</w:t>
+      </w:r>
+      <w:proofErr w:type="gramEnd"/>
+      <w:r>
+        <w:t xml:space="preserve"> you wish to migrate anything over, please view our installation video at</w:t>
       </w:r>
       <w:r>
         <w:t xml:space="preserve"> </w:t>
@@ -3666,7 +3711,15 @@
         </w:numPr>
       </w:pPr>
       <w:r>
-        <w:t xml:space="preserve">Download the WordPress for Joomla! extension from our website at </w:t>
+        <w:t xml:space="preserve">Download the WordPress for Joomla! </w:t>
+      </w:r>
+      <w:proofErr w:type="gramStart"/>
+      <w:r>
+        <w:t>extension</w:t>
+      </w:r>
+      <w:proofErr w:type="gramEnd"/>
+      <w:r>
+        <w:t xml:space="preserve"> from our website at </w:t>
       </w:r>
       <w:hyperlink r:id="rId14" w:history="1">
         <w:r>
@@ -3699,7 +3752,23 @@
         </w:numPr>
       </w:pPr>
       <w:r>
-        <w:t xml:space="preserve">Unpackage the zip file. It will contain 3 zipped files. Two of them are Joomla! plugins and the third is the actual WordPress for Joomla! component. </w:t>
+        <w:t xml:space="preserve">Unpackage the zip file. It will contain 3 zipped files. Two of them are Joomla! </w:t>
+      </w:r>
+      <w:proofErr w:type="gramStart"/>
+      <w:r>
+        <w:t>plugins</w:t>
+      </w:r>
+      <w:proofErr w:type="gramEnd"/>
+      <w:r>
+        <w:t xml:space="preserve"> and the third is the actual WordPress for Joomla! </w:t>
+      </w:r>
+      <w:proofErr w:type="gramStart"/>
+      <w:r>
+        <w:t>component</w:t>
+      </w:r>
+      <w:proofErr w:type="gramEnd"/>
+      <w:r>
+        <w:t xml:space="preserve">. </w:t>
       </w:r>
     </w:p>
     <w:p>
@@ -3760,13 +3829,29 @@
         <w:t>!</w:t>
       </w:r>
       <w:r>
-        <w:t xml:space="preserve"> site, you will need to log in with your </w:t>
+        <w:t xml:space="preserve"> </w:t>
+      </w:r>
+      <w:proofErr w:type="gramStart"/>
+      <w:r>
+        <w:t>site</w:t>
+      </w:r>
+      <w:proofErr w:type="gramEnd"/>
+      <w:r>
+        <w:t xml:space="preserve">, you will need to log in with your </w:t>
       </w:r>
       <w:r>
         <w:t>Joomla!</w:t>
       </w:r>
       <w:r>
-        <w:t xml:space="preserve"> username and password. </w:t>
+        <w:t xml:space="preserve"> </w:t>
+      </w:r>
+      <w:proofErr w:type="gramStart"/>
+      <w:r>
+        <w:t>username</w:t>
+      </w:r>
+      <w:proofErr w:type="gramEnd"/>
+      <w:r>
+        <w:t xml:space="preserve"> and password. </w:t>
       </w:r>
     </w:p>
     <w:p>
@@ -3808,7 +3893,15 @@
         <w:t xml:space="preserve"> </w:t>
       </w:r>
       <w:r>
-        <w:t>This completes the WordPress for Joomla! installation.</w:t>
+        <w:t xml:space="preserve">This completes the WordPress for Joomla! </w:t>
+      </w:r>
+      <w:proofErr w:type="gramStart"/>
+      <w:r>
+        <w:t>installation</w:t>
+      </w:r>
+      <w:proofErr w:type="gramEnd"/>
+      <w:r>
+        <w:t>.</w:t>
       </w:r>
     </w:p>
     <w:p>
@@ -3875,7 +3968,15 @@
         </w:numPr>
       </w:pPr>
       <w:r>
-        <w:t>Visit WordPress through the Joomla! back-end.</w:t>
+        <w:t xml:space="preserve">Visit WordPress through the Joomla! </w:t>
+      </w:r>
+      <w:proofErr w:type="gramStart"/>
+      <w:r>
+        <w:t>back</w:t>
+      </w:r>
+      <w:proofErr w:type="gramEnd"/>
+      <w:r>
+        <w:t>-end.</w:t>
       </w:r>
     </w:p>
     <w:p>
@@ -3986,7 +4087,21 @@
         <w:rPr>
           <w:color w:val="000000"/>
         </w:rPr>
-        <w:t xml:space="preserve"> back-end</w:t>
+        <w:t xml:space="preserve"> </w:t>
+      </w:r>
+      <w:proofErr w:type="gramStart"/>
+      <w:r>
+        <w:rPr>
+          <w:color w:val="000000"/>
+        </w:rPr>
+        <w:t>back</w:t>
+      </w:r>
+      <w:proofErr w:type="gramEnd"/>
+      <w:r>
+        <w:rPr>
+          <w:color w:val="000000"/>
+        </w:rPr>
+        <w:t>-end</w:t>
       </w:r>
       <w:r>
         <w:rPr>
@@ -4022,7 +4137,21 @@
         <w:rPr>
           <w:color w:val="000000"/>
         </w:rPr>
-        <w:t>, click Save. N</w:t>
+        <w:t xml:space="preserve">, click </w:t>
+      </w:r>
+      <w:proofErr w:type="gramStart"/>
+      <w:r>
+        <w:rPr>
+          <w:color w:val="000000"/>
+        </w:rPr>
+        <w:t>Save</w:t>
+      </w:r>
+      <w:proofErr w:type="gramEnd"/>
+      <w:r>
+        <w:rPr>
+          <w:color w:val="000000"/>
+        </w:rPr>
+        <w:t>. N</w:t>
       </w:r>
       <w:r>
         <w:rPr>
@@ -4066,7 +4195,21 @@
         <w:rPr>
           <w:color w:val="000000"/>
         </w:rPr>
-        <w:t xml:space="preserve">To enable SEF URLs in WordPress for Joomla!, you must first turn them on </w:t>
+        <w:t>To enable SEF URLs in WordPress for Joomla</w:t>
+      </w:r>
+      <w:proofErr w:type="gramStart"/>
+      <w:r>
+        <w:rPr>
+          <w:color w:val="000000"/>
+        </w:rPr>
+        <w:t>!,</w:t>
+      </w:r>
+      <w:proofErr w:type="gramEnd"/>
+      <w:r>
+        <w:rPr>
+          <w:color w:val="000000"/>
+        </w:rPr>
+        <w:t xml:space="preserve"> you must first turn them on </w:t>
       </w:r>
       <w:r>
         <w:rPr>
@@ -4117,7 +4260,21 @@
         <w:rPr>
           <w:color w:val="000000"/>
         </w:rPr>
-        <w:t xml:space="preserve"> back-end. </w:t>
+        <w:t xml:space="preserve"> </w:t>
+      </w:r>
+      <w:proofErr w:type="gramStart"/>
+      <w:r>
+        <w:rPr>
+          <w:color w:val="000000"/>
+        </w:rPr>
+        <w:t>back</w:t>
+      </w:r>
+      <w:proofErr w:type="gramEnd"/>
+      <w:r>
+        <w:rPr>
+          <w:color w:val="000000"/>
+        </w:rPr>
+        <w:t xml:space="preserve">-end. </w:t>
       </w:r>
       <w:r>
         <w:rPr>
@@ -4201,14 +4358,36 @@
         <w:rPr>
           <w:color w:val="000000"/>
         </w:rPr>
-        <w:t xml:space="preserve"> file named “htaccess.txt” to “.htaccess”. This will complete the </w:t>
-      </w:r>
-      <w:r>
-        <w:rPr>
-          <w:color w:val="000000"/>
-        </w:rPr>
-        <w:t>Joomla! setup</w:t>
-      </w:r>
+        <w:t xml:space="preserve"> file named “htaccess.txt” to “</w:t>
+      </w:r>
+      <w:proofErr w:type="gramStart"/>
+      <w:r>
+        <w:rPr>
+          <w:color w:val="000000"/>
+        </w:rPr>
+        <w:t>.htaccess</w:t>
+      </w:r>
+      <w:proofErr w:type="gramEnd"/>
+      <w:r>
+        <w:rPr>
+          <w:color w:val="000000"/>
+        </w:rPr>
+        <w:t xml:space="preserve">”. This will complete the </w:t>
+      </w:r>
+      <w:r>
+        <w:rPr>
+          <w:color w:val="000000"/>
+        </w:rPr>
+        <w:t xml:space="preserve">Joomla! </w:t>
+      </w:r>
+      <w:proofErr w:type="gramStart"/>
+      <w:r>
+        <w:rPr>
+          <w:color w:val="000000"/>
+        </w:rPr>
+        <w:t>setup</w:t>
+      </w:r>
+      <w:proofErr w:type="gramEnd"/>
       <w:r>
         <w:rPr>
           <w:color w:val="000000"/>
@@ -4237,13 +4416,27 @@
         <w:rPr>
           <w:color w:val="000000"/>
         </w:rPr>
-        <w:t xml:space="preserve"> for Joomla!</w:t>
-      </w:r>
-      <w:r>
-        <w:rPr>
-          <w:color w:val="000000"/>
-        </w:rPr>
-        <w:t>, go</w:t>
+        <w:t xml:space="preserve"> for Joomla</w:t>
+      </w:r>
+      <w:proofErr w:type="gramStart"/>
+      <w:r>
+        <w:rPr>
+          <w:color w:val="000000"/>
+        </w:rPr>
+        <w:t>!</w:t>
+      </w:r>
+      <w:r>
+        <w:rPr>
+          <w:color w:val="000000"/>
+        </w:rPr>
+        <w:t>,</w:t>
+      </w:r>
+      <w:proofErr w:type="gramEnd"/>
+      <w:r>
+        <w:rPr>
+          <w:color w:val="000000"/>
+        </w:rPr>
+        <w:t xml:space="preserve"> go</w:t>
       </w:r>
       <w:r>
         <w:rPr>
@@ -4435,7 +4628,21 @@
         <w:rPr>
           <w:color w:val="000000"/>
         </w:rPr>
-        <w:t xml:space="preserve"> module can then be put into any Joomla</w:t>
+        <w:t xml:space="preserve"> </w:t>
+      </w:r>
+      <w:proofErr w:type="gramStart"/>
+      <w:r>
+        <w:rPr>
+          <w:color w:val="000000"/>
+        </w:rPr>
+        <w:t>module</w:t>
+      </w:r>
+      <w:proofErr w:type="gramEnd"/>
+      <w:r>
+        <w:rPr>
+          <w:color w:val="000000"/>
+        </w:rPr>
+        <w:t xml:space="preserve"> can then be put into any Joomla</w:t>
       </w:r>
       <w:r>
         <w:rPr>
@@ -4447,7 +4654,21 @@
         <w:rPr>
           <w:color w:val="000000"/>
         </w:rPr>
-        <w:t xml:space="preserve"> module position.</w:t>
+        <w:t xml:space="preserve"> </w:t>
+      </w:r>
+      <w:proofErr w:type="gramStart"/>
+      <w:r>
+        <w:rPr>
+          <w:color w:val="000000"/>
+        </w:rPr>
+        <w:t>module</w:t>
+      </w:r>
+      <w:proofErr w:type="gramEnd"/>
+      <w:r>
+        <w:rPr>
+          <w:color w:val="000000"/>
+        </w:rPr>
+        <w:t xml:space="preserve"> position.</w:t>
       </w:r>
     </w:p>
     <w:p>
@@ -4581,11 +4802,19 @@
         </w:rPr>
         <w:t xml:space="preserve">for Joomla! </w:t>
       </w:r>
-      <w:r>
-        <w:rPr>
-          <w:color w:val="000000"/>
-        </w:rPr>
-        <w:t xml:space="preserve">install. You </w:t>
+      <w:proofErr w:type="gramStart"/>
+      <w:r>
+        <w:rPr>
+          <w:color w:val="000000"/>
+        </w:rPr>
+        <w:t>install</w:t>
+      </w:r>
+      <w:proofErr w:type="gramEnd"/>
+      <w:r>
+        <w:rPr>
+          <w:color w:val="000000"/>
+        </w:rPr>
+        <w:t xml:space="preserve">. You </w:t>
       </w:r>
       <w:r>
         <w:rPr>
@@ -4633,7 +4862,21 @@
         <w:rPr>
           <w:color w:val="000000"/>
         </w:rPr>
-        <w:t xml:space="preserve"> template.</w:t>
+        <w:t xml:space="preserve"> </w:t>
+      </w:r>
+      <w:proofErr w:type="gramStart"/>
+      <w:r>
+        <w:rPr>
+          <w:color w:val="000000"/>
+        </w:rPr>
+        <w:t>template</w:t>
+      </w:r>
+      <w:proofErr w:type="gramEnd"/>
+      <w:r>
+        <w:rPr>
+          <w:color w:val="000000"/>
+        </w:rPr>
+        <w:t>.</w:t>
       </w:r>
     </w:p>
     <w:p>
@@ -4672,7 +4915,15 @@
         </w:rPr>
       </w:pPr>
       <w:r>
-        <w:t xml:space="preserve">We have added additional template options for the TwentyTen template to help match the styles of Wordpress with your Joomla! site. Over time we will be adding more as we install Wordpress into more templates and discover more options that are needed. For an up-to-date list of fixes for the templates we have tested visit </w:t>
+        <w:t xml:space="preserve">We have added additional template options for the TwentyTen template to help match the styles of Wordpress with your Joomla! </w:t>
+      </w:r>
+      <w:proofErr w:type="gramStart"/>
+      <w:r>
+        <w:t>site</w:t>
+      </w:r>
+      <w:proofErr w:type="gramEnd"/>
+      <w:r>
+        <w:t xml:space="preserve">. Over time we will be adding more as we install Wordpress into more templates and discover more options that are needed. For an up-to-date list of fixes for the templates we have tested visit </w:t>
       </w:r>
       <w:hyperlink r:id="rId16" w:history="1">
         <w:r>
@@ -4719,7 +4970,31 @@
         <w:t xml:space="preserve">our WordPress for </w:t>
       </w:r>
       <w:r>
-        <w:t>Joomla! extension work with as many template styles as possible. We started with one template from each major Joomla! template company. If the styles don’t work you can revert to the Default Joomla option which should be a solid base for all templates.</w:t>
+        <w:t xml:space="preserve">Joomla! </w:t>
+      </w:r>
+      <w:proofErr w:type="gramStart"/>
+      <w:r>
+        <w:t>extension</w:t>
+      </w:r>
+      <w:proofErr w:type="gramEnd"/>
+      <w:r>
+        <w:t xml:space="preserve"> work with as many template styles as possible. We started with one template from each major Joomla! </w:t>
+      </w:r>
+      <w:proofErr w:type="gramStart"/>
+      <w:r>
+        <w:t>template</w:t>
+      </w:r>
+      <w:proofErr w:type="gramEnd"/>
+      <w:r>
+        <w:t xml:space="preserve"> company. If the styles don’t work you can revert to the Default Joomla </w:t>
+      </w:r>
+      <w:proofErr w:type="gramStart"/>
+      <w:r>
+        <w:t>option which</w:t>
+      </w:r>
+      <w:proofErr w:type="gramEnd"/>
+      <w:r>
+        <w:t xml:space="preserve"> should be a solid base for all templates.</w:t>
       </w:r>
     </w:p>
     <w:p>
@@ -4737,13 +5012,26 @@
         <w:pStyle w:val="BodyText"/>
       </w:pPr>
       <w:r>
-        <w:t>Some template companies have the entire “Posted on … by …” area in a small font and some use it for specific styling (ie. JoomlaShack Cascada)</w:t>
+        <w:t xml:space="preserve">Some template companies have the entire “Posted on … by …” area in a small font and some use it for specific styling (ie. </w:t>
+      </w:r>
+      <w:proofErr w:type="gramStart"/>
+      <w:r>
+        <w:t>JoomlaShack Cascada)</w:t>
       </w:r>
       <w:r>
         <w:t>.</w:t>
       </w:r>
-      <w:r>
-        <w:t xml:space="preserve"> If you would like this area wrapped in the modifydate class simply change this option to Yes.</w:t>
+      <w:proofErr w:type="gramEnd"/>
+      <w:r>
+        <w:t xml:space="preserve"> If you would like this area wrapped in the modifydate class simply change this option to </w:t>
+      </w:r>
+      <w:proofErr w:type="gramStart"/>
+      <w:r>
+        <w:t>Yes</w:t>
+      </w:r>
+      <w:proofErr w:type="gramEnd"/>
+      <w:r>
+        <w:t>.</w:t>
       </w:r>
     </w:p>
     <w:p>
@@ -4869,7 +5157,21 @@
         <w:rPr>
           <w:color w:val="000000"/>
         </w:rPr>
-        <w:t xml:space="preserve"> installed, the option to enable multisite is under Settings -&gt; General on your WordPress back-end. It is titled “Enable Multisite”. </w:t>
+        <w:t xml:space="preserve"> </w:t>
+      </w:r>
+      <w:proofErr w:type="gramStart"/>
+      <w:r>
+        <w:rPr>
+          <w:color w:val="000000"/>
+        </w:rPr>
+        <w:t>installed</w:t>
+      </w:r>
+      <w:proofErr w:type="gramEnd"/>
+      <w:r>
+        <w:rPr>
+          <w:color w:val="000000"/>
+        </w:rPr>
+        <w:t xml:space="preserve">, the option to enable multisite is under Settings -&gt; General on your WordPress back-end. It is titled “Enable Multisite”. </w:t>
       </w:r>
       <w:r>
         <w:rPr>
@@ -4887,7 +5189,21 @@
         <w:rPr>
           <w:color w:val="000000"/>
         </w:rPr>
-        <w:t>mla!, and we recommend you utilize only one domain for your website. The instructions to both steps are below.</w:t>
+        <w:t>mla</w:t>
+      </w:r>
+      <w:proofErr w:type="gramStart"/>
+      <w:r>
+        <w:rPr>
+          <w:color w:val="000000"/>
+        </w:rPr>
+        <w:t>!,</w:t>
+      </w:r>
+      <w:proofErr w:type="gramEnd"/>
+      <w:r>
+        <w:rPr>
+          <w:color w:val="000000"/>
+        </w:rPr>
+        <w:t xml:space="preserve"> and we recommend you utilize only one domain for your website. The instructions to both steps are below.</w:t>
       </w:r>
     </w:p>
     <w:p>
@@ -4909,7 +5225,23 @@
         </w:r>
       </w:hyperlink>
       <w:r>
-        <w:t xml:space="preserve"> or if your Joomla! site is installed in a subdirectory from the root of your domain, see this video </w:t>
+        <w:t xml:space="preserve"> or if </w:t>
+      </w:r>
+      <w:proofErr w:type="gramStart"/>
+      <w:r>
+        <w:t>your</w:t>
+      </w:r>
+      <w:proofErr w:type="gramEnd"/>
+      <w:r>
+        <w:t xml:space="preserve"> Joomla! </w:t>
+      </w:r>
+      <w:proofErr w:type="gramStart"/>
+      <w:r>
+        <w:t>site</w:t>
+      </w:r>
+      <w:proofErr w:type="gramEnd"/>
+      <w:r>
+        <w:t xml:space="preserve"> is installed in a subdirectory from the root of your domain, see this video </w:t>
       </w:r>
       <w:hyperlink r:id="rId18" w:history="1">
         <w:r>
@@ -4945,7 +5277,35 @@
         <w:rPr>
           <w:color w:val="000000"/>
         </w:rPr>
-        <w:t>It is recommended that for multisite you use only one domain for your website. Search engines and DNS servers see www.example.com as a different domain than example.com. If you have Joomla installed in a subdomain, you do not need to take any action. If you do have a www. on your domain name then you should enter this in your .htaccess file after the line that reads “RewriteEngine On” –</w:t>
+        <w:t xml:space="preserve">It is recommended that for multisite you use only one domain for your website. Search engines and DNS servers see www.example.com as a different domain than example.com. If you have Joomla installed in a subdomain, you do not need to take any action. </w:t>
+      </w:r>
+      <w:proofErr w:type="gramStart"/>
+      <w:r>
+        <w:rPr>
+          <w:color w:val="000000"/>
+        </w:rPr>
+        <w:t>If you do have a www.</w:t>
+      </w:r>
+      <w:proofErr w:type="gramEnd"/>
+      <w:r>
+        <w:rPr>
+          <w:color w:val="000000"/>
+        </w:rPr>
+        <w:t xml:space="preserve"> </w:t>
+      </w:r>
+      <w:proofErr w:type="gramStart"/>
+      <w:r>
+        <w:rPr>
+          <w:color w:val="000000"/>
+        </w:rPr>
+        <w:t>on</w:t>
+      </w:r>
+      <w:proofErr w:type="gramEnd"/>
+      <w:r>
+        <w:rPr>
+          <w:color w:val="000000"/>
+        </w:rPr>
+        <w:t xml:space="preserve"> your domain name then you should enter this in your .htaccess file after the line that reads “RewriteEngine On” –</w:t>
       </w:r>
     </w:p>
     <w:p>
@@ -4974,8 +5334,16 @@
         <w:rPr>
           <w:color w:val="000000"/>
         </w:rPr>
-        <w:t>RewriteCond %{HTTP_HOST} ^example\.com</w:t>
-      </w:r>
+        <w:t>RewriteCond %{HTTP_HOST} ^example\</w:t>
+      </w:r>
+      <w:proofErr w:type="gramStart"/>
+      <w:r>
+        <w:rPr>
+          <w:color w:val="000000"/>
+        </w:rPr>
+        <w:t>.com</w:t>
+      </w:r>
+      <w:proofErr w:type="gramEnd"/>
       <w:r>
         <w:rPr>
           <w:szCs w:val="20"/>
@@ -4986,7 +5354,21 @@
         <w:rPr>
           <w:color w:val="000000"/>
         </w:rPr>
-        <w:t>RewriteRule ^(.*)$ http://www. example.com/$1 [R=permanent,L]</w:t>
+        <w:t xml:space="preserve">RewriteRule ^(.*)$ http://www. </w:t>
+      </w:r>
+      <w:proofErr w:type="gramStart"/>
+      <w:r>
+        <w:rPr>
+          <w:color w:val="000000"/>
+        </w:rPr>
+        <w:t>example.com</w:t>
+      </w:r>
+      <w:proofErr w:type="gramEnd"/>
+      <w:r>
+        <w:rPr>
+          <w:color w:val="000000"/>
+        </w:rPr>
+        <w:t>/$1 [R=permanent,L]</w:t>
       </w:r>
     </w:p>
     <w:p>
@@ -5015,8 +5397,16 @@
         <w:rPr>
           <w:color w:val="000000"/>
         </w:rPr>
-        <w:t>RewriteCond %{HTTP_HOST} ^www.example\.com</w:t>
-      </w:r>
+        <w:t>RewriteCond %{HTTP_HOST} ^www.example\</w:t>
+      </w:r>
+      <w:proofErr w:type="gramStart"/>
+      <w:r>
+        <w:rPr>
+          <w:color w:val="000000"/>
+        </w:rPr>
+        <w:t>.com</w:t>
+      </w:r>
+      <w:proofErr w:type="gramEnd"/>
       <w:r>
         <w:rPr>
           <w:szCs w:val="20"/>
@@ -5065,25 +5455,329 @@
       <w:pPr>
         <w:pStyle w:val="Heading2"/>
       </w:pPr>
-      <w:bookmarkStart w:id="24" w:name="_Toc140658238"/>
-      <w:bookmarkStart w:id="25" w:name="_Toc178749302"/>
+      <w:bookmarkStart w:id="24" w:name="_Toc178749302"/>
+      <w:bookmarkStart w:id="25" w:name="_Toc140658238"/>
       <w:r>
         <w:t>Enable Multisite</w:t>
       </w:r>
+      <w:bookmarkEnd w:id="24"/>
+    </w:p>
+    <w:p>
+      <w:pPr>
+        <w:pStyle w:val="BodyText"/>
+        <w:rPr>
+          <w:color w:val="000000"/>
+        </w:rPr>
+      </w:pPr>
+      <w:r>
+        <w:rPr>
+          <w:color w:val="000000"/>
+        </w:rPr>
+        <w:t>To enable multisite</w:t>
+      </w:r>
+      <w:r>
+        <w:rPr>
+          <w:color w:val="000000"/>
+        </w:rPr>
+        <w:t>,</w:t>
+      </w:r>
+      <w:r>
+        <w:rPr>
+          <w:color w:val="000000"/>
+        </w:rPr>
+        <w:t xml:space="preserve"> you must first have SEF URLs with mod_rewrite turned on in Joomla</w:t>
+      </w:r>
+      <w:r>
+        <w:rPr>
+          <w:color w:val="000000"/>
+        </w:rPr>
+        <w:t>! (T</w:t>
+      </w:r>
+      <w:r>
+        <w:rPr>
+          <w:color w:val="000000"/>
+        </w:rPr>
+        <w:t>his is the only way to use WordPress Multisite</w:t>
+      </w:r>
+      <w:r>
+        <w:rPr>
+          <w:color w:val="000000"/>
+        </w:rPr>
+        <w:t>)</w:t>
+      </w:r>
+      <w:r>
+        <w:rPr>
+          <w:color w:val="000000"/>
+        </w:rPr>
+        <w:t>. To do this, you must go to Global Configuration in your Joomla</w:t>
+      </w:r>
+      <w:r>
+        <w:rPr>
+          <w:color w:val="000000"/>
+        </w:rPr>
+        <w:t>!</w:t>
+      </w:r>
+      <w:r>
+        <w:rPr>
+          <w:color w:val="000000"/>
+        </w:rPr>
+        <w:t xml:space="preserve"> </w:t>
+      </w:r>
+      <w:proofErr w:type="gramStart"/>
+      <w:r>
+        <w:rPr>
+          <w:color w:val="000000"/>
+        </w:rPr>
+        <w:t>back</w:t>
+      </w:r>
+      <w:proofErr w:type="gramEnd"/>
+      <w:r>
+        <w:rPr>
+          <w:color w:val="000000"/>
+        </w:rPr>
+        <w:t>-end. Under the Site tab, you will se</w:t>
+      </w:r>
+      <w:r>
+        <w:rPr>
+          <w:color w:val="000000"/>
+        </w:rPr>
+        <w:t>e</w:t>
+      </w:r>
+      <w:r>
+        <w:rPr>
+          <w:color w:val="000000"/>
+        </w:rPr>
+        <w:t xml:space="preserve"> SEO Settings. E</w:t>
+      </w:r>
+      <w:r>
+        <w:rPr>
+          <w:color w:val="000000"/>
+        </w:rPr>
+        <w:t>nable “Search Engine Friendly URLs</w:t>
+      </w:r>
+      <w:r>
+        <w:rPr>
+          <w:color w:val="000000"/>
+        </w:rPr>
+        <w:t>” and “Use Apache mod_rewrite”</w:t>
+      </w:r>
+    </w:p>
+    <w:p>
+      <w:pPr>
+        <w:pStyle w:val="BodyText"/>
+        <w:rPr>
+          <w:color w:val="000000"/>
+        </w:rPr>
+      </w:pPr>
+      <w:r>
+        <w:rPr>
+          <w:color w:val="000000"/>
+        </w:rPr>
+        <w:t>B</w:t>
+      </w:r>
+      <w:r>
+        <w:rPr>
+          <w:color w:val="000000"/>
+        </w:rPr>
+        <w:t xml:space="preserve">efore you save your changes, </w:t>
+      </w:r>
+      <w:r>
+        <w:rPr>
+          <w:color w:val="000000"/>
+        </w:rPr>
+        <w:t>you need to l</w:t>
+      </w:r>
+      <w:r>
+        <w:rPr>
+          <w:color w:val="000000"/>
+        </w:rPr>
+        <w:t>og</w:t>
+      </w:r>
+      <w:r>
+        <w:rPr>
+          <w:color w:val="000000"/>
+        </w:rPr>
+        <w:t xml:space="preserve"> </w:t>
+      </w:r>
+      <w:r>
+        <w:rPr>
+          <w:color w:val="000000"/>
+        </w:rPr>
+        <w:t>in to your site through FTP or some sort of file system administration and rename a file named “htaccess.txt” to “</w:t>
+      </w:r>
+      <w:proofErr w:type="gramStart"/>
+      <w:r>
+        <w:rPr>
+          <w:color w:val="000000"/>
+        </w:rPr>
+        <w:t>.htaccess</w:t>
+      </w:r>
+      <w:proofErr w:type="gramEnd"/>
+      <w:r>
+        <w:rPr>
+          <w:color w:val="000000"/>
+        </w:rPr>
+        <w:t xml:space="preserve">”. </w:t>
+      </w:r>
+    </w:p>
+    <w:p>
+      <w:pPr>
+        <w:pStyle w:val="BodyText"/>
+        <w:rPr>
+          <w:color w:val="000000"/>
+        </w:rPr>
+      </w:pPr>
+      <w:r>
+        <w:rPr>
+          <w:color w:val="000000"/>
+        </w:rPr>
+        <w:t>This will complete the setup in Joomla</w:t>
+      </w:r>
+      <w:proofErr w:type="gramStart"/>
+      <w:r>
+        <w:rPr>
+          <w:color w:val="000000"/>
+        </w:rPr>
+        <w:t>!</w:t>
+      </w:r>
+      <w:r>
+        <w:rPr>
+          <w:color w:val="000000"/>
+        </w:rPr>
+        <w:t>.</w:t>
+      </w:r>
+      <w:proofErr w:type="gramEnd"/>
+    </w:p>
+    <w:p>
+      <w:pPr>
+        <w:pStyle w:val="BodyText"/>
+      </w:pPr>
+      <w:r>
+        <w:t>** If you are using the .html suffix for your URLs, you must also install the WordPress System Plugin, you can download this plugin from our website. Follow the instructions inside the plugin to complete the installation.</w:t>
+      </w:r>
+    </w:p>
+    <w:p>
+      <w:pPr>
+        <w:pStyle w:val="BodyText"/>
+      </w:pPr>
+    </w:p>
+    <w:p>
+      <w:pPr>
+        <w:pStyle w:val="Heading2"/>
+      </w:pPr>
+      <w:bookmarkStart w:id="26" w:name="_Toc178749303"/>
       <w:bookmarkEnd w:id="25"/>
-    </w:p>
-    <w:p>
-      <w:pPr>
-        <w:pStyle w:val="BodyText"/>
-        <w:rPr>
-          <w:color w:val="000000"/>
-        </w:rPr>
-      </w:pPr>
-      <w:r>
-        <w:rPr>
-          <w:color w:val="000000"/>
-        </w:rPr>
-        <w:t>To enable multisite</w:t>
+      <w:r>
+        <w:t>Pick a Directory</w:t>
+      </w:r>
+      <w:bookmarkEnd w:id="26"/>
+    </w:p>
+    <w:p>
+      <w:pPr>
+        <w:pStyle w:val="BodyText"/>
+        <w:rPr>
+          <w:color w:val="000000"/>
+        </w:rPr>
+      </w:pPr>
+      <w:r>
+        <w:rPr>
+          <w:color w:val="000000"/>
+        </w:rPr>
+        <w:t>After you enable multisite, you will be redirected to the Network page of WordPress. Here you will have to pick a directory where you will want your WordPress Multisite blogs to reside. If you pick the directory name “blogs” and you domain name is example.com, then your blogs will have this URL:</w:t>
+      </w:r>
+    </w:p>
+    <w:p>
+      <w:pPr>
+        <w:pStyle w:val="BodyText"/>
+        <w:rPr>
+          <w:color w:val="000000"/>
+        </w:rPr>
+      </w:pPr>
+      <w:r>
+        <w:rPr>
+          <w:color w:val="000000"/>
+        </w:rPr>
+        <w:t xml:space="preserve">http://example.com/blogs/BLOG_NAME </w:t>
+      </w:r>
+    </w:p>
+    <w:p>
+      <w:pPr>
+        <w:pStyle w:val="BodyText"/>
+        <w:rPr>
+          <w:color w:val="000000"/>
+        </w:rPr>
+      </w:pPr>
+      <w:r>
+        <w:rPr>
+          <w:color w:val="000000"/>
+        </w:rPr>
+        <w:t>(</w:t>
+      </w:r>
+      <w:r>
+        <w:rPr>
+          <w:color w:val="000000"/>
+        </w:rPr>
+        <w:t xml:space="preserve">BLOG_NAME </w:t>
+      </w:r>
+      <w:r>
+        <w:rPr>
+          <w:color w:val="000000"/>
+        </w:rPr>
+        <w:t>will</w:t>
+      </w:r>
+      <w:r>
+        <w:rPr>
+          <w:color w:val="000000"/>
+        </w:rPr>
+        <w:t xml:space="preserve"> be the name of </w:t>
+      </w:r>
+      <w:r>
+        <w:rPr>
+          <w:color w:val="000000"/>
+        </w:rPr>
+        <w:t>each one</w:t>
+      </w:r>
+      <w:r>
+        <w:rPr>
+          <w:color w:val="000000"/>
+        </w:rPr>
+        <w:t xml:space="preserve"> of your blogs.</w:t>
+      </w:r>
+      <w:r>
+        <w:rPr>
+          <w:color w:val="000000"/>
+        </w:rPr>
+        <w:t>)</w:t>
+      </w:r>
+    </w:p>
+    <w:p>
+      <w:pPr>
+        <w:pStyle w:val="BodyText"/>
+      </w:pPr>
+    </w:p>
+    <w:p>
+      <w:pPr>
+        <w:pStyle w:val="Heading2"/>
+      </w:pPr>
+      <w:bookmarkStart w:id="27" w:name="_Toc178749304"/>
+      <w:r>
+        <w:t>Complete the setup</w:t>
+      </w:r>
+      <w:bookmarkEnd w:id="27"/>
+    </w:p>
+    <w:p>
+      <w:pPr>
+        <w:pStyle w:val="BodyText"/>
+        <w:rPr>
+          <w:color w:val="000000"/>
+        </w:rPr>
+      </w:pPr>
+      <w:proofErr w:type="gramStart"/>
+      <w:r>
+        <w:rPr>
+          <w:color w:val="000000"/>
+        </w:rPr>
+        <w:t>After picking a directory name</w:t>
       </w:r>
       <w:r>
         <w:rPr>
@@ -5095,32 +5789,201 @@
         <w:rPr>
           <w:color w:val="000000"/>
         </w:rPr>
-        <w:t xml:space="preserve"> you must first have SEF URLs with mod_rewrite turned on in Joomla</w:t>
-      </w:r>
-      <w:r>
-        <w:rPr>
-          <w:color w:val="000000"/>
-        </w:rPr>
-        <w:t>! (T</w:t>
-      </w:r>
-      <w:r>
-        <w:rPr>
-          <w:color w:val="000000"/>
-        </w:rPr>
-        <w:t>his is the only way to use WordPress Multisite</w:t>
-      </w:r>
-      <w:r>
-        <w:rPr>
-          <w:color w:val="000000"/>
-        </w:rPr>
-        <w:t>)</w:t>
-      </w:r>
-      <w:r>
-        <w:rPr>
-          <w:color w:val="000000"/>
-        </w:rPr>
-        <w:t>. To do this, you must go to Global Configuration in your Joomla</w:t>
-      </w:r>
+        <w:t xml:space="preserve"> click on</w:t>
+      </w:r>
+      <w:r>
+        <w:rPr>
+          <w:color w:val="000000"/>
+        </w:rPr>
+        <w:t xml:space="preserve"> </w:t>
+      </w:r>
+      <w:r>
+        <w:rPr>
+          <w:color w:val="000000"/>
+        </w:rPr>
+        <w:t>Move F</w:t>
+      </w:r>
+      <w:r>
+        <w:rPr>
+          <w:color w:val="000000"/>
+        </w:rPr>
+        <w:t>older.</w:t>
+      </w:r>
+      <w:proofErr w:type="gramEnd"/>
+      <w:r>
+        <w:rPr>
+          <w:color w:val="000000"/>
+        </w:rPr>
+        <w:t xml:space="preserve"> At this point, WordPress </w:t>
+      </w:r>
+      <w:r>
+        <w:rPr>
+          <w:color w:val="000000"/>
+        </w:rPr>
+        <w:t xml:space="preserve">will </w:t>
+      </w:r>
+      <w:r>
+        <w:rPr>
+          <w:color w:val="000000"/>
+        </w:rPr>
+        <w:t>move the core files of WordPress into the new directory name. Once the folder is moved, you will be redirected to this new directory name and you will have to log</w:t>
+      </w:r>
+      <w:r>
+        <w:rPr>
+          <w:color w:val="000000"/>
+        </w:rPr>
+        <w:t xml:space="preserve"> </w:t>
+      </w:r>
+      <w:r>
+        <w:rPr>
+          <w:color w:val="000000"/>
+        </w:rPr>
+        <w:t>in again. After you log</w:t>
+      </w:r>
+      <w:r>
+        <w:rPr>
+          <w:color w:val="000000"/>
+        </w:rPr>
+        <w:t xml:space="preserve"> </w:t>
+      </w:r>
+      <w:r>
+        <w:rPr>
+          <w:color w:val="000000"/>
+        </w:rPr>
+        <w:t xml:space="preserve">in, you will need to complete the setup </w:t>
+      </w:r>
+      <w:r>
+        <w:rPr>
+          <w:color w:val="000000"/>
+        </w:rPr>
+        <w:t>of WordPress M</w:t>
+      </w:r>
+      <w:r>
+        <w:rPr>
+          <w:color w:val="000000"/>
+        </w:rPr>
+        <w:t>ultisite. Follo</w:t>
+      </w:r>
+      <w:r>
+        <w:rPr>
+          <w:color w:val="000000"/>
+        </w:rPr>
+        <w:t>w the steps in the installation. When</w:t>
+      </w:r>
+      <w:r>
+        <w:rPr>
+          <w:color w:val="000000"/>
+        </w:rPr>
+        <w:t xml:space="preserve"> you are finished, you will need to log</w:t>
+      </w:r>
+      <w:r>
+        <w:rPr>
+          <w:color w:val="000000"/>
+        </w:rPr>
+        <w:t xml:space="preserve"> </w:t>
+      </w:r>
+      <w:r>
+        <w:rPr>
+          <w:color w:val="000000"/>
+        </w:rPr>
+        <w:t>in again</w:t>
+      </w:r>
+      <w:r>
+        <w:rPr>
+          <w:color w:val="000000"/>
+        </w:rPr>
+        <w:t xml:space="preserve">. </w:t>
+      </w:r>
+    </w:p>
+    <w:p>
+      <w:pPr>
+        <w:pStyle w:val="BodyText"/>
+        <w:rPr>
+          <w:color w:val="000000"/>
+        </w:rPr>
+      </w:pPr>
+      <w:r>
+        <w:rPr>
+          <w:color w:val="000000"/>
+        </w:rPr>
+        <w:t>You will see a new menu called “SuperAdmin</w:t>
+      </w:r>
+      <w:r>
+        <w:rPr>
+          <w:color w:val="000000"/>
+        </w:rPr>
+        <w:t>.</w:t>
+      </w:r>
+      <w:r>
+        <w:rPr>
+          <w:color w:val="000000"/>
+        </w:rPr>
+        <w:t>”</w:t>
+      </w:r>
+      <w:r>
+        <w:rPr>
+          <w:color w:val="000000"/>
+        </w:rPr>
+        <w:t xml:space="preserve"> The Multisite is now set up</w:t>
+      </w:r>
+      <w:r>
+        <w:rPr>
+          <w:color w:val="000000"/>
+        </w:rPr>
+        <w:t>.</w:t>
+      </w:r>
+    </w:p>
+    <w:p>
+      <w:pPr>
+        <w:pStyle w:val="BodyText"/>
+        <w:rPr>
+          <w:color w:val="000000"/>
+        </w:rPr>
+      </w:pPr>
+    </w:p>
+    <w:p>
+      <w:pPr>
+        <w:pStyle w:val="Heading1"/>
+      </w:pPr>
+      <w:bookmarkStart w:id="28" w:name="_Toc178749305"/>
+      <w:r>
+        <w:t>Configuring Multisite</w:t>
+      </w:r>
+      <w:bookmarkEnd w:id="28"/>
+    </w:p>
+    <w:p>
+      <w:pPr>
+        <w:pStyle w:val="BodyText"/>
+        <w:rPr>
+          <w:color w:val="000000"/>
+        </w:rPr>
+      </w:pPr>
+      <w:r>
+        <w:rPr>
+          <w:b/>
+          <w:color w:val="000000"/>
+        </w:rPr>
+        <w:t>IMPORTANT:</w:t>
+      </w:r>
+      <w:r>
+        <w:rPr>
+          <w:color w:val="000000"/>
+        </w:rPr>
+        <w:t xml:space="preserve"> If you are using the Joomla 1.6 version </w:t>
+      </w:r>
+      <w:r>
+        <w:rPr>
+          <w:color w:val="000000"/>
+        </w:rPr>
+        <w:t>of WordP</w:t>
+      </w:r>
+      <w:r>
+        <w:rPr>
+          <w:color w:val="000000"/>
+        </w:rPr>
+        <w:t>ress for Joomla</w:t>
+      </w:r>
+      <w:proofErr w:type="gramStart"/>
       <w:r>
         <w:rPr>
           <w:color w:val="000000"/>
@@ -5131,63 +5994,58 @@
         <w:rPr>
           <w:color w:val="000000"/>
         </w:rPr>
-        <w:t xml:space="preserve"> back-end. Under the Site tab, you will se</w:t>
-      </w:r>
-      <w:r>
-        <w:rPr>
-          <w:color w:val="000000"/>
-        </w:rPr>
-        <w:t>e</w:t>
-      </w:r>
-      <w:r>
-        <w:rPr>
-          <w:color w:val="000000"/>
-        </w:rPr>
-        <w:t xml:space="preserve"> SEO Settings. E</w:t>
-      </w:r>
-      <w:r>
-        <w:rPr>
-          <w:color w:val="000000"/>
-        </w:rPr>
-        <w:t>nable “Search Engine Friendly URLs</w:t>
-      </w:r>
-      <w:r>
-        <w:rPr>
-          <w:color w:val="000000"/>
-        </w:rPr>
-        <w:t>” and “Use Apache mod_rewrite”</w:t>
-      </w:r>
-    </w:p>
-    <w:p>
-      <w:pPr>
-        <w:pStyle w:val="BodyText"/>
-        <w:rPr>
-          <w:color w:val="000000"/>
-        </w:rPr>
-      </w:pPr>
-      <w:r>
-        <w:rPr>
-          <w:color w:val="000000"/>
-        </w:rPr>
-        <w:t>B</w:t>
-      </w:r>
-      <w:r>
-        <w:rPr>
-          <w:color w:val="000000"/>
-        </w:rPr>
-        <w:t xml:space="preserve">efore you save your changes, </w:t>
-      </w:r>
-      <w:r>
-        <w:rPr>
-          <w:color w:val="000000"/>
-        </w:rPr>
-        <w:t>you need to l</w:t>
-      </w:r>
-      <w:r>
-        <w:rPr>
-          <w:color w:val="000000"/>
-        </w:rPr>
-        <w:t>og</w:t>
+        <w:t>,</w:t>
+      </w:r>
+      <w:proofErr w:type="gramEnd"/>
+      <w:r>
+        <w:rPr>
+          <w:color w:val="000000"/>
+        </w:rPr>
+        <w:t xml:space="preserve"> you </w:t>
+      </w:r>
+      <w:r>
+        <w:rPr>
+          <w:color w:val="000000"/>
+        </w:rPr>
+        <w:t>must create a menu item to WordP</w:t>
+      </w:r>
+      <w:r>
+        <w:rPr>
+          <w:color w:val="000000"/>
+        </w:rPr>
+        <w:t>ress (even if you wish to leave it disabled)</w:t>
+      </w:r>
+      <w:r>
+        <w:rPr>
+          <w:color w:val="000000"/>
+        </w:rPr>
+        <w:t xml:space="preserve"> before proceeding with the steps below</w:t>
+      </w:r>
+      <w:r>
+        <w:rPr>
+          <w:color w:val="000000"/>
+        </w:rPr>
+        <w:t xml:space="preserve">. </w:t>
+      </w:r>
+    </w:p>
+    <w:p>
+      <w:pPr>
+        <w:pStyle w:val="BodyText"/>
+        <w:rPr>
+          <w:color w:val="000000"/>
+        </w:rPr>
+      </w:pPr>
+      <w:r>
+        <w:rPr>
+          <w:color w:val="000000"/>
+        </w:rPr>
+        <w:t>The Joomla</w:t>
+      </w:r>
+      <w:r>
+        <w:rPr>
+          <w:color w:val="000000"/>
+        </w:rPr>
+        <w:t>!</w:t>
       </w:r>
       <w:r>
         <w:rPr>
@@ -5195,421 +6053,19 @@
         </w:rPr>
         <w:t xml:space="preserve"> </w:t>
       </w:r>
-      <w:r>
-        <w:rPr>
-          <w:color w:val="000000"/>
-        </w:rPr>
-        <w:t xml:space="preserve">in to your site through FTP or some sort of file system administration and rename a file named “htaccess.txt” to “.htaccess”. </w:t>
-      </w:r>
-    </w:p>
-    <w:p>
-      <w:pPr>
-        <w:pStyle w:val="BodyText"/>
-        <w:rPr>
-          <w:color w:val="000000"/>
-        </w:rPr>
-      </w:pPr>
-      <w:r>
-        <w:rPr>
-          <w:color w:val="000000"/>
-        </w:rPr>
-        <w:t>This will complete the setup in Joomla</w:t>
-      </w:r>
-      <w:r>
-        <w:rPr>
-          <w:color w:val="000000"/>
-        </w:rPr>
-        <w:t>!</w:t>
-      </w:r>
-      <w:r>
-        <w:rPr>
-          <w:color w:val="000000"/>
-        </w:rPr>
-        <w:t>.</w:t>
-      </w:r>
-    </w:p>
-    <w:p>
-      <w:pPr>
-        <w:pStyle w:val="BodyText"/>
-      </w:pPr>
-      <w:r>
-        <w:t>** If you are using the .html suffix for your URLs, you must also install the WordPress System Plugin, you can download this plugin from our website. Follow the instructions inside the plugin to complete the installation.</w:t>
-      </w:r>
-    </w:p>
-    <w:p>
-      <w:pPr>
-        <w:pStyle w:val="BodyText"/>
-      </w:pPr>
-    </w:p>
-    <w:p>
-      <w:pPr>
-        <w:pStyle w:val="Heading2"/>
-      </w:pPr>
-      <w:bookmarkStart w:id="26" w:name="_Toc178749303"/>
-      <w:bookmarkEnd w:id="24"/>
-      <w:r>
-        <w:t>Pick a Directory</w:t>
-      </w:r>
-      <w:bookmarkEnd w:id="26"/>
-    </w:p>
-    <w:p>
-      <w:pPr>
-        <w:pStyle w:val="BodyText"/>
-        <w:rPr>
-          <w:color w:val="000000"/>
-        </w:rPr>
-      </w:pPr>
-      <w:r>
-        <w:rPr>
-          <w:color w:val="000000"/>
-        </w:rPr>
-        <w:t>After you enable multisite, you will be redirected to the Network page of WordPress. Here you will have to pick a directory where you will want your WordPress Multisite blogs to reside. If you pick the directory name “blogs” and you domain name is example.com, then your blogs will have this URL:</w:t>
-      </w:r>
-    </w:p>
-    <w:p>
-      <w:pPr>
-        <w:pStyle w:val="BodyText"/>
-        <w:rPr>
-          <w:color w:val="000000"/>
-        </w:rPr>
-      </w:pPr>
-      <w:r>
-        <w:rPr>
-          <w:color w:val="000000"/>
-        </w:rPr>
-        <w:t xml:space="preserve">http://example.com/blogs/BLOG_NAME </w:t>
-      </w:r>
-    </w:p>
-    <w:p>
-      <w:pPr>
-        <w:pStyle w:val="BodyText"/>
-        <w:rPr>
-          <w:color w:val="000000"/>
-        </w:rPr>
-      </w:pPr>
-      <w:r>
-        <w:rPr>
-          <w:color w:val="000000"/>
-        </w:rPr>
-        <w:t>(</w:t>
-      </w:r>
-      <w:r>
-        <w:rPr>
-          <w:color w:val="000000"/>
-        </w:rPr>
-        <w:t xml:space="preserve">BLOG_NAME </w:t>
-      </w:r>
-      <w:r>
-        <w:rPr>
-          <w:color w:val="000000"/>
-        </w:rPr>
-        <w:t>will</w:t>
-      </w:r>
-      <w:r>
-        <w:rPr>
-          <w:color w:val="000000"/>
-        </w:rPr>
-        <w:t xml:space="preserve"> be the name of </w:t>
-      </w:r>
-      <w:r>
-        <w:rPr>
-          <w:color w:val="000000"/>
-        </w:rPr>
-        <w:t>each one</w:t>
-      </w:r>
-      <w:r>
-        <w:rPr>
-          <w:color w:val="000000"/>
-        </w:rPr>
-        <w:t xml:space="preserve"> of your blogs.</w:t>
-      </w:r>
-      <w:r>
-        <w:rPr>
-          <w:color w:val="000000"/>
-        </w:rPr>
-        <w:t>)</w:t>
-      </w:r>
-    </w:p>
-    <w:p>
-      <w:pPr>
-        <w:pStyle w:val="BodyText"/>
-      </w:pPr>
-    </w:p>
-    <w:p>
-      <w:pPr>
-        <w:pStyle w:val="Heading2"/>
-      </w:pPr>
-      <w:bookmarkStart w:id="27" w:name="_Toc178749304"/>
-      <w:r>
-        <w:t>Complete the setup</w:t>
-      </w:r>
-      <w:bookmarkEnd w:id="27"/>
-    </w:p>
-    <w:p>
-      <w:pPr>
-        <w:pStyle w:val="BodyText"/>
-        <w:rPr>
-          <w:color w:val="000000"/>
-        </w:rPr>
-      </w:pPr>
-      <w:r>
-        <w:rPr>
-          <w:color w:val="000000"/>
-        </w:rPr>
-        <w:t>After picking a directory name</w:t>
-      </w:r>
-      <w:r>
-        <w:rPr>
-          <w:color w:val="000000"/>
-        </w:rPr>
-        <w:t>,</w:t>
-      </w:r>
-      <w:r>
-        <w:rPr>
-          <w:color w:val="000000"/>
-        </w:rPr>
-        <w:t xml:space="preserve"> click on</w:t>
-      </w:r>
-      <w:r>
-        <w:rPr>
-          <w:color w:val="000000"/>
-        </w:rPr>
-        <w:t xml:space="preserve"> </w:t>
-      </w:r>
-      <w:r>
-        <w:rPr>
-          <w:color w:val="000000"/>
-        </w:rPr>
-        <w:t>Move F</w:t>
-      </w:r>
-      <w:r>
-        <w:rPr>
-          <w:color w:val="000000"/>
-        </w:rPr>
-        <w:t xml:space="preserve">older. At this point, WordPress </w:t>
-      </w:r>
-      <w:r>
-        <w:rPr>
-          <w:color w:val="000000"/>
-        </w:rPr>
-        <w:t xml:space="preserve">will </w:t>
-      </w:r>
-      <w:r>
-        <w:rPr>
-          <w:color w:val="000000"/>
-        </w:rPr>
-        <w:t>move the core files of WordPress into the new directory name. Once the folder is moved, you will be redirected to this new directory name and you will have to log</w:t>
-      </w:r>
-      <w:r>
-        <w:rPr>
-          <w:color w:val="000000"/>
-        </w:rPr>
-        <w:t xml:space="preserve"> </w:t>
-      </w:r>
-      <w:r>
-        <w:rPr>
-          <w:color w:val="000000"/>
-        </w:rPr>
-        <w:t>in again. After you log</w:t>
-      </w:r>
-      <w:r>
-        <w:rPr>
-          <w:color w:val="000000"/>
-        </w:rPr>
-        <w:t xml:space="preserve"> </w:t>
-      </w:r>
-      <w:r>
-        <w:rPr>
-          <w:color w:val="000000"/>
-        </w:rPr>
-        <w:t xml:space="preserve">in, you will need to complete the setup </w:t>
-      </w:r>
-      <w:r>
-        <w:rPr>
-          <w:color w:val="000000"/>
-        </w:rPr>
-        <w:t>of WordPress M</w:t>
-      </w:r>
-      <w:r>
-        <w:rPr>
-          <w:color w:val="000000"/>
-        </w:rPr>
-        <w:t>ultisite. Follo</w:t>
-      </w:r>
-      <w:r>
-        <w:rPr>
-          <w:color w:val="000000"/>
-        </w:rPr>
-        <w:t>w the steps in the installation. When</w:t>
-      </w:r>
-      <w:r>
-        <w:rPr>
-          <w:color w:val="000000"/>
-        </w:rPr>
-        <w:t xml:space="preserve"> you are finished, you will need to log</w:t>
-      </w:r>
-      <w:r>
-        <w:rPr>
-          <w:color w:val="000000"/>
-        </w:rPr>
-        <w:t xml:space="preserve"> </w:t>
-      </w:r>
-      <w:r>
-        <w:rPr>
-          <w:color w:val="000000"/>
-        </w:rPr>
-        <w:t>in again</w:t>
-      </w:r>
-      <w:r>
-        <w:rPr>
-          <w:color w:val="000000"/>
-        </w:rPr>
-        <w:t xml:space="preserve">. </w:t>
-      </w:r>
-    </w:p>
-    <w:p>
-      <w:pPr>
-        <w:pStyle w:val="BodyText"/>
-        <w:rPr>
-          <w:color w:val="000000"/>
-        </w:rPr>
-      </w:pPr>
-      <w:r>
-        <w:rPr>
-          <w:color w:val="000000"/>
-        </w:rPr>
-        <w:t>You will see a new menu called “SuperAdmin</w:t>
-      </w:r>
-      <w:r>
-        <w:rPr>
-          <w:color w:val="000000"/>
-        </w:rPr>
-        <w:t>.</w:t>
-      </w:r>
-      <w:r>
-        <w:rPr>
-          <w:color w:val="000000"/>
-        </w:rPr>
-        <w:t>”</w:t>
-      </w:r>
-      <w:r>
-        <w:rPr>
-          <w:color w:val="000000"/>
-        </w:rPr>
-        <w:t xml:space="preserve"> The Multisite is now set up</w:t>
-      </w:r>
-      <w:r>
-        <w:rPr>
-          <w:color w:val="000000"/>
-        </w:rPr>
-        <w:t>.</w:t>
-      </w:r>
-    </w:p>
-    <w:p>
-      <w:pPr>
-        <w:pStyle w:val="BodyText"/>
-        <w:rPr>
-          <w:color w:val="000000"/>
-        </w:rPr>
-      </w:pPr>
-    </w:p>
-    <w:p>
-      <w:pPr>
-        <w:pStyle w:val="Heading1"/>
-      </w:pPr>
-      <w:bookmarkStart w:id="28" w:name="_Toc178749305"/>
-      <w:r>
-        <w:t>Configuring Multisite</w:t>
-      </w:r>
-      <w:bookmarkEnd w:id="28"/>
-    </w:p>
-    <w:p>
-      <w:pPr>
-        <w:pStyle w:val="BodyText"/>
-        <w:rPr>
-          <w:color w:val="000000"/>
-        </w:rPr>
-      </w:pPr>
-      <w:r>
-        <w:rPr>
-          <w:b/>
-          <w:color w:val="000000"/>
-        </w:rPr>
-        <w:t>IMPORTANT:</w:t>
-      </w:r>
-      <w:r>
-        <w:rPr>
-          <w:color w:val="000000"/>
-        </w:rPr>
-        <w:t xml:space="preserve"> If you are using the Joomla 1.6 version </w:t>
-      </w:r>
-      <w:r>
-        <w:rPr>
-          <w:color w:val="000000"/>
-        </w:rPr>
-        <w:t>of WordP</w:t>
-      </w:r>
-      <w:r>
-        <w:rPr>
-          <w:color w:val="000000"/>
-        </w:rPr>
-        <w:t>ress for Joomla!</w:t>
-      </w:r>
-      <w:r>
-        <w:rPr>
-          <w:color w:val="000000"/>
-        </w:rPr>
-        <w:t xml:space="preserve">, you </w:t>
-      </w:r>
-      <w:r>
-        <w:rPr>
-          <w:color w:val="000000"/>
-        </w:rPr>
-        <w:t>must create a menu item to WordP</w:t>
-      </w:r>
-      <w:r>
-        <w:rPr>
-          <w:color w:val="000000"/>
-        </w:rPr>
-        <w:t>ress (even if you wish to leave it disabled)</w:t>
-      </w:r>
-      <w:r>
-        <w:rPr>
-          <w:color w:val="000000"/>
-        </w:rPr>
-        <w:t xml:space="preserve"> before proceeding with the steps below</w:t>
-      </w:r>
-      <w:r>
-        <w:rPr>
-          <w:color w:val="000000"/>
-        </w:rPr>
-        <w:t xml:space="preserve">. </w:t>
-      </w:r>
-    </w:p>
-    <w:p>
-      <w:pPr>
-        <w:pStyle w:val="BodyText"/>
-        <w:rPr>
-          <w:color w:val="000000"/>
-        </w:rPr>
-      </w:pPr>
-      <w:r>
-        <w:rPr>
-          <w:color w:val="000000"/>
-        </w:rPr>
-        <w:t>The Joomla</w:t>
-      </w:r>
-      <w:r>
-        <w:rPr>
-          <w:color w:val="000000"/>
-        </w:rPr>
-        <w:t>!</w:t>
-      </w:r>
-      <w:r>
-        <w:rPr>
-          <w:color w:val="000000"/>
-        </w:rPr>
-        <w:t xml:space="preserve"> specific options that used to be located unde</w:t>
+      <w:proofErr w:type="gramStart"/>
+      <w:r>
+        <w:rPr>
+          <w:color w:val="000000"/>
+        </w:rPr>
+        <w:t>specific</w:t>
+      </w:r>
+      <w:proofErr w:type="gramEnd"/>
+      <w:r>
+        <w:rPr>
+          <w:color w:val="000000"/>
+        </w:rPr>
+        <w:t xml:space="preserve"> options that used to be located unde</w:t>
       </w:r>
       <w:r>
         <w:rPr>
@@ -5708,7 +6164,21 @@
         <w:rPr>
           <w:color w:val="000000"/>
         </w:rPr>
-        <w:t xml:space="preserve"> back-end</w:t>
+        <w:t xml:space="preserve"> </w:t>
+      </w:r>
+      <w:proofErr w:type="gramStart"/>
+      <w:r>
+        <w:rPr>
+          <w:color w:val="000000"/>
+        </w:rPr>
+        <w:t>back</w:t>
+      </w:r>
+      <w:proofErr w:type="gramEnd"/>
+      <w:r>
+        <w:rPr>
+          <w:color w:val="000000"/>
+        </w:rPr>
+        <w:t>-end</w:t>
       </w:r>
       <w:r>
         <w:rPr>
@@ -5930,8 +6400,16 @@
         <w:rPr>
           <w:color w:val="000000"/>
         </w:rPr>
-        <w:t>! available</w:t>
-      </w:r>
+        <w:t xml:space="preserve">! </w:t>
+      </w:r>
+      <w:proofErr w:type="gramStart"/>
+      <w:r>
+        <w:rPr>
+          <w:color w:val="000000"/>
+        </w:rPr>
+        <w:t>available</w:t>
+      </w:r>
+      <w:proofErr w:type="gramEnd"/>
       <w:r>
         <w:rPr>
           <w:color w:val="000000"/>
@@ -5954,7 +6432,21 @@
         <w:rPr>
           <w:color w:val="000000"/>
         </w:rPr>
-        <w:t>! installer. When you install the new package, the f</w:t>
+        <w:t xml:space="preserve">! </w:t>
+      </w:r>
+      <w:proofErr w:type="gramStart"/>
+      <w:r>
+        <w:rPr>
+          <w:color w:val="000000"/>
+        </w:rPr>
+        <w:t>installer</w:t>
+      </w:r>
+      <w:proofErr w:type="gramEnd"/>
+      <w:r>
+        <w:rPr>
+          <w:color w:val="000000"/>
+        </w:rPr>
+        <w:t>. When you install the new package, the f</w:t>
       </w:r>
       <w:r>
         <w:rPr>
@@ -5966,7 +6458,21 @@
         <w:rPr>
           <w:color w:val="000000"/>
         </w:rPr>
-        <w:t>! will be updated, but the files in the multisite</w:t>
+        <w:t xml:space="preserve">! </w:t>
+      </w:r>
+      <w:proofErr w:type="gramStart"/>
+      <w:r>
+        <w:rPr>
+          <w:color w:val="000000"/>
+        </w:rPr>
+        <w:t>will</w:t>
+      </w:r>
+      <w:proofErr w:type="gramEnd"/>
+      <w:r>
+        <w:rPr>
+          <w:color w:val="000000"/>
+        </w:rPr>
+        <w:t xml:space="preserve"> be updated, but the files in the multisite</w:t>
       </w:r>
       <w:r>
         <w:rPr>
@@ -6064,7 +6570,21 @@
         <w:rPr>
           <w:color w:val="000000"/>
         </w:rPr>
-        <w:t>! installer. I</w:t>
+        <w:t xml:space="preserve">! </w:t>
+      </w:r>
+      <w:proofErr w:type="gramStart"/>
+      <w:r>
+        <w:rPr>
+          <w:color w:val="000000"/>
+        </w:rPr>
+        <w:t>installer</w:t>
+      </w:r>
+      <w:proofErr w:type="gramEnd"/>
+      <w:r>
+        <w:rPr>
+          <w:color w:val="000000"/>
+        </w:rPr>
+        <w:t>. I</w:t>
       </w:r>
       <w:r>
         <w:rPr>
@@ -6120,13 +6640,29 @@
         <w:pStyle w:val="BodyText"/>
       </w:pPr>
       <w:r>
-        <w:t xml:space="preserve">Wordpress for Joomla! does not have a method to add users since it synchronizes its users automatically with </w:t>
+        <w:t xml:space="preserve">Wordpress for Joomla! </w:t>
+      </w:r>
+      <w:proofErr w:type="gramStart"/>
+      <w:r>
+        <w:t>does</w:t>
+      </w:r>
+      <w:proofErr w:type="gramEnd"/>
+      <w:r>
+        <w:t xml:space="preserve"> not have a method to add users since it synchronizes its users automatically with </w:t>
       </w:r>
       <w:r>
         <w:t xml:space="preserve">the </w:t>
       </w:r>
       <w:r>
-        <w:t>Joomla! users database table.  Users must have logged in at least once in order to show up as a Wordpress user.</w:t>
+        <w:t xml:space="preserve">Joomla! </w:t>
+      </w:r>
+      <w:proofErr w:type="gramStart"/>
+      <w:r>
+        <w:t>users</w:t>
+      </w:r>
+      <w:proofErr w:type="gramEnd"/>
+      <w:r>
+        <w:t xml:space="preserve"> database table.  Users must have logged in at least once in order to show up as a Wordpress user.</w:t>
       </w:r>
     </w:p>
     <w:p>
@@ -6201,13 +6737,29 @@
           <w:color w:val="000000"/>
           <w:sz w:val="24"/>
         </w:rPr>
-        <w:t>Currently, WordPress for Joomla! ships with a modified version of the</w:t>
-      </w:r>
+        <w:t xml:space="preserve">Currently, WordPress for Joomla! </w:t>
+      </w:r>
+      <w:proofErr w:type="gramStart"/>
       <w:r>
         <w:rPr>
           <w:color w:val="000000"/>
           <w:sz w:val="24"/>
         </w:rPr>
+        <w:t>ships</w:t>
+      </w:r>
+      <w:proofErr w:type="gramEnd"/>
+      <w:r>
+        <w:rPr>
+          <w:color w:val="000000"/>
+          <w:sz w:val="24"/>
+        </w:rPr>
+        <w:t xml:space="preserve"> with a modified version of the</w:t>
+      </w:r>
+      <w:r>
+        <w:rPr>
+          <w:color w:val="000000"/>
+          <w:sz w:val="24"/>
+        </w:rPr>
         <w:t xml:space="preserve"> default</w:t>
       </w:r>
       <w:r>
@@ -6257,13 +6809,29 @@
           <w:color w:val="000000"/>
           <w:sz w:val="24"/>
         </w:rPr>
-        <w:t xml:space="preserve"> template. This means that they have non-obtrusive styles that will </w:t>
-      </w:r>
+        <w:t xml:space="preserve"> </w:t>
+      </w:r>
+      <w:proofErr w:type="gramStart"/>
       <w:r>
         <w:rPr>
           <w:color w:val="000000"/>
           <w:sz w:val="24"/>
         </w:rPr>
+        <w:t>template</w:t>
+      </w:r>
+      <w:proofErr w:type="gramEnd"/>
+      <w:r>
+        <w:rPr>
+          <w:color w:val="000000"/>
+          <w:sz w:val="24"/>
+        </w:rPr>
+        <w:t xml:space="preserve">. This means that they have non-obtrusive styles that will </w:t>
+      </w:r>
+      <w:r>
+        <w:rPr>
+          <w:color w:val="000000"/>
+          <w:sz w:val="24"/>
+        </w:rPr>
         <w:t xml:space="preserve">not </w:t>
       </w:r>
       <w:r>
@@ -6299,7 +6867,23 @@
           <w:color w:val="000000"/>
           <w:sz w:val="24"/>
         </w:rPr>
-        <w:t xml:space="preserve"> template validates.</w:t>
+        <w:t xml:space="preserve"> </w:t>
+      </w:r>
+      <w:proofErr w:type="gramStart"/>
+      <w:r>
+        <w:rPr>
+          <w:color w:val="000000"/>
+          <w:sz w:val="24"/>
+        </w:rPr>
+        <w:t>template</w:t>
+      </w:r>
+      <w:proofErr w:type="gramEnd"/>
+      <w:r>
+        <w:rPr>
+          <w:color w:val="000000"/>
+          <w:sz w:val="24"/>
+        </w:rPr>
+        <w:t xml:space="preserve"> validates.</w:t>
       </w:r>
     </w:p>
     <w:p>
@@ -6344,13 +6928,29 @@
           <w:color w:val="000000"/>
           <w:sz w:val="24"/>
         </w:rPr>
-        <w:t xml:space="preserve"> template. The </w:t>
-      </w:r>
+        <w:t xml:space="preserve"> </w:t>
+      </w:r>
+      <w:proofErr w:type="gramStart"/>
       <w:r>
         <w:rPr>
           <w:color w:val="000000"/>
           <w:sz w:val="24"/>
         </w:rPr>
+        <w:t>template</w:t>
+      </w:r>
+      <w:proofErr w:type="gramEnd"/>
+      <w:r>
+        <w:rPr>
+          <w:color w:val="000000"/>
+          <w:sz w:val="24"/>
+        </w:rPr>
+        <w:t xml:space="preserve">. The </w:t>
+      </w:r>
+      <w:r>
+        <w:rPr>
+          <w:color w:val="000000"/>
+          <w:sz w:val="24"/>
+        </w:rPr>
         <w:t xml:space="preserve">reason for this is because most, if not </w:t>
       </w:r>
       <w:r>
@@ -6386,7 +6986,23 @@
           <w:color w:val="000000"/>
           <w:sz w:val="24"/>
         </w:rPr>
-        <w:t xml:space="preserve"> template, more than likely you </w:t>
+        <w:t xml:space="preserve"> </w:t>
+      </w:r>
+      <w:proofErr w:type="gramStart"/>
+      <w:r>
+        <w:rPr>
+          <w:color w:val="000000"/>
+          <w:sz w:val="24"/>
+        </w:rPr>
+        <w:t>template</w:t>
+      </w:r>
+      <w:proofErr w:type="gramEnd"/>
+      <w:r>
+        <w:rPr>
+          <w:color w:val="000000"/>
+          <w:sz w:val="24"/>
+        </w:rPr>
+        <w:t xml:space="preserve">, more than likely you </w:t>
       </w:r>
       <w:r>
         <w:rPr>
@@ -6734,13 +7350,29 @@
           <w:sz w:val="24"/>
           <w:szCs w:val="20"/>
         </w:rPr>
-        <w:t>To translate WordPress you need to do two things, you need to install an .mo file where you can read how to do this here:</w:t>
-      </w:r>
+        <w:t xml:space="preserve">To translate WordPress you need to do two things, you need to install </w:t>
+      </w:r>
+      <w:proofErr w:type="gramStart"/>
       <w:r>
         <w:rPr>
           <w:sz w:val="24"/>
           <w:szCs w:val="20"/>
         </w:rPr>
+        <w:t>an</w:t>
+      </w:r>
+      <w:proofErr w:type="gramEnd"/>
+      <w:r>
+        <w:rPr>
+          <w:sz w:val="24"/>
+          <w:szCs w:val="20"/>
+        </w:rPr>
+        <w:t xml:space="preserve"> .mo file where you can read how to do this here:</w:t>
+      </w:r>
+      <w:r>
+        <w:rPr>
+          <w:sz w:val="24"/>
+          <w:szCs w:val="20"/>
+        </w:rPr>
         <w:t xml:space="preserve"> </w:t>
       </w:r>
     </w:p>
@@ -6971,7 +7603,23 @@
           <w:sz w:val="24"/>
           <w:szCs w:val="20"/>
         </w:rPr>
-        <w:t xml:space="preserve">ress for Joomla!, there are other files that can be downloaded for Wordpress for Joomla from the download section here: </w:t>
+        <w:t>ress for Joomla</w:t>
+      </w:r>
+      <w:proofErr w:type="gramStart"/>
+      <w:r>
+        <w:rPr>
+          <w:sz w:val="24"/>
+          <w:szCs w:val="20"/>
+        </w:rPr>
+        <w:t>!,</w:t>
+      </w:r>
+      <w:proofErr w:type="gramEnd"/>
+      <w:r>
+        <w:rPr>
+          <w:sz w:val="24"/>
+          <w:szCs w:val="20"/>
+        </w:rPr>
+        <w:t xml:space="preserve"> there are other files that can be downloaded for Wordpress for Joomla from the download section here: </w:t>
       </w:r>
       <w:hyperlink r:id="rId21" w:history="1">
         <w:r>
@@ -7027,7 +7675,15 @@
         <w:t>P</w:t>
       </w:r>
       <w:r>
-        <w:t>ress in a Joomla! module.</w:t>
+        <w:t xml:space="preserve">ress in a Joomla! </w:t>
+      </w:r>
+      <w:proofErr w:type="gramStart"/>
+      <w:r>
+        <w:t>module</w:t>
+      </w:r>
+      <w:proofErr w:type="gramEnd"/>
+      <w:r>
+        <w:t>.</w:t>
       </w:r>
     </w:p>
     <w:p>
@@ -7038,7 +7694,13 @@
         <w:t xml:space="preserve">WordPress </w:t>
       </w:r>
       <w:r>
-        <w:t>Latest Blogs Module – Lists a specified number of posts site-wide.  S</w:t>
+        <w:t xml:space="preserve">Latest Module – Lists a specified number of posts </w:t>
+      </w:r>
+      <w:r>
+        <w:t>for a single blog</w:t>
+      </w:r>
+      <w:r>
+        <w:t>.  S</w:t>
       </w:r>
       <w:r>
         <w:t>ince the module was written with versatility</w:t>
@@ -7068,7 +7730,11 @@
         <w:t>, then it allows the &lt;a&gt; tag and the &lt;img&gt; tag)</w:t>
       </w:r>
       <w:r>
-        <w:t xml:space="preserve">.  The amount of characters </w:t>
+        <w:t xml:space="preserve">.  The </w:t>
+      </w:r>
+      <w:proofErr w:type="gramStart"/>
+      <w:r>
+        <w:t xml:space="preserve">amount of characters </w:t>
       </w:r>
       <w:r>
         <w:t>the module</w:t>
@@ -7079,6 +7745,7 @@
       <w:r>
         <w:t>in the intro-text is defined by the “Max Length of Post” field</w:t>
       </w:r>
+      <w:proofErr w:type="gramEnd"/>
       <w:r>
         <w:t>.   Note that because content is being truncated, if the “Display images” parameter is set to “Yes”, the “Max Length of Post” should be increased to allow for lengthy tags.</w:t>
       </w:r>
@@ -7088,6 +7755,14 @@
         <w:pStyle w:val="BodyText"/>
       </w:pPr>
       <w:r>
+        <w:t>WordPress Latest Blogs Module – Lists a specified number of posts site-wide. This is the multisite equivalent of the Wordpress Latest Module.</w:t>
+      </w:r>
+    </w:p>
+    <w:p>
+      <w:pPr>
+        <w:pStyle w:val="BodyText"/>
+      </w:pPr>
+      <w:r>
         <w:t xml:space="preserve">WordPress </w:t>
       </w:r>
       <w:r>
@@ -7121,6 +7796,7 @@
       <w:pPr>
         <w:pStyle w:val="BodyText"/>
       </w:pPr>
+      <w:proofErr w:type="gramStart"/>
       <w:r>
         <w:t xml:space="preserve">WordPress </w:t>
       </w:r>
@@ -7143,7 +7819,11 @@
         <w:t xml:space="preserve"> in your Jo</w:t>
       </w:r>
       <w:r>
-        <w:t>omla site.  For further explan</w:t>
+        <w:t>omla site.</w:t>
+      </w:r>
+      <w:proofErr w:type="gramEnd"/>
+      <w:r>
+        <w:t xml:space="preserve">  For further explan</w:t>
       </w:r>
       <w:r>
         <w:t>ation, please refer to the “Widgets and Modules” section earlier in the documentation.</w:t>
@@ -7179,8 +7859,13 @@
         <w:t>!</w:t>
       </w:r>
       <w:r>
-        <w:t xml:space="preserve"> Search component to be able to search the content of WordPress for Joomla! posts</w:t>
-      </w:r>
+        <w:t xml:space="preserve"> Search component to be able to search the content of WordPress for Joomla! </w:t>
+      </w:r>
+      <w:proofErr w:type="gramStart"/>
+      <w:r>
+        <w:t>posts</w:t>
+      </w:r>
+      <w:proofErr w:type="gramEnd"/>
       <w:r>
         <w:t xml:space="preserve"> and display the results.</w:t>
       </w:r>
@@ -7210,7 +7895,15 @@
         <w:t xml:space="preserve"> P</w:t>
       </w:r>
       <w:r>
-        <w:t>lugins – Occassionally, a Wordpress plugin may not be able to work with Wordpress for Joomla out-of-the-box and will require modification.  WordPress plugins that have been ported by ‘corePHP’ can be found in the downloads section of corephp.com.</w:t>
+        <w:t xml:space="preserve">lugins – Occassionally, a Wordpress plugin may not be able to work with Wordpress for Joomla out-of-the-box and will require modification.  WordPress plugins that have been ported by ‘corePHP’ can be found in </w:t>
+      </w:r>
+      <w:proofErr w:type="gramStart"/>
+      <w:r>
+        <w:t>the downloads</w:t>
+      </w:r>
+      <w:proofErr w:type="gramEnd"/>
+      <w:r>
+        <w:t xml:space="preserve"> section of corephp.com.</w:t>
       </w:r>
       <w:r>
         <w:t xml:space="preserve">  An example of a plugin that we have ported is the All-in-One SEO plugin. Since Wordpress plugins are still written to be used with Wordpress, they will have to be installed via the Wordpress dashboard and cannot be installed via the Joomla Extensions Manager.</w:t>
@@ -7221,7 +7914,15 @@
         <w:pStyle w:val="BodyText"/>
       </w:pPr>
       <w:r>
-        <w:t>The JomSocial WordPress plugin which displays activity stream notifications for blog posts and comments</w:t>
+        <w:t xml:space="preserve">The JomSocial WordPress </w:t>
+      </w:r>
+      <w:proofErr w:type="gramStart"/>
+      <w:r>
+        <w:t>plugin which</w:t>
+      </w:r>
+      <w:proofErr w:type="gramEnd"/>
+      <w:r>
+        <w:t xml:space="preserve"> displays activity stream notifications for blog posts and comments</w:t>
       </w:r>
       <w:r>
         <w:t>.</w:t>
@@ -7356,7 +8057,21 @@
         <w:rPr>
           <w:color w:val="000000"/>
         </w:rPr>
-        <w:t xml:space="preserve">If you previously used WordPress for Joomla! and wish to change to WordPress 3.0, you can migrate your content to the new version by following the steps below. </w:t>
+        <w:t xml:space="preserve">If you previously used WordPress for Joomla! </w:t>
+      </w:r>
+      <w:proofErr w:type="gramStart"/>
+      <w:r>
+        <w:rPr>
+          <w:color w:val="000000"/>
+        </w:rPr>
+        <w:t>and</w:t>
+      </w:r>
+      <w:proofErr w:type="gramEnd"/>
+      <w:r>
+        <w:rPr>
+          <w:color w:val="000000"/>
+        </w:rPr>
+        <w:t xml:space="preserve"> wish to change to WordPress 3.0, you can migrate your content to the new version by following the steps below. </w:t>
       </w:r>
       <w:r>
         <w:rPr>
@@ -7481,7 +8196,21 @@
         <w:rPr>
           <w:color w:val="000000"/>
         </w:rPr>
-        <w:t>Uninstall the current WordPress for Joomla! component.</w:t>
+        <w:t xml:space="preserve">Uninstall the current WordPress for Joomla! </w:t>
+      </w:r>
+      <w:proofErr w:type="gramStart"/>
+      <w:r>
+        <w:rPr>
+          <w:color w:val="000000"/>
+        </w:rPr>
+        <w:t>component</w:t>
+      </w:r>
+      <w:proofErr w:type="gramEnd"/>
+      <w:r>
+        <w:rPr>
+          <w:color w:val="000000"/>
+        </w:rPr>
+        <w:t>.</w:t>
       </w:r>
     </w:p>
     <w:p>
@@ -7499,7 +8228,21 @@
         <w:rPr>
           <w:color w:val="000000"/>
         </w:rPr>
-        <w:t>Install the new WordPress for Joomla! component.</w:t>
+        <w:t xml:space="preserve">Install the new WordPress for Joomla! </w:t>
+      </w:r>
+      <w:proofErr w:type="gramStart"/>
+      <w:r>
+        <w:rPr>
+          <w:color w:val="000000"/>
+        </w:rPr>
+        <w:t>component</w:t>
+      </w:r>
+      <w:proofErr w:type="gramEnd"/>
+      <w:r>
+        <w:rPr>
+          <w:color w:val="000000"/>
+        </w:rPr>
+        <w:t>.</w:t>
       </w:r>
     </w:p>
     <w:p>
@@ -7658,7 +8401,21 @@
         <w:rPr>
           <w:color w:val="000000"/>
         </w:rPr>
-        <w:t xml:space="preserve">If you previously used WordPress MU for Joomla! and wish to change to WordPress 3.0, you can migrate your content to the new version by following the steps below. Please view our video at </w:t>
+        <w:t xml:space="preserve">If you previously used WordPress MU for Joomla! </w:t>
+      </w:r>
+      <w:proofErr w:type="gramStart"/>
+      <w:r>
+        <w:rPr>
+          <w:color w:val="000000"/>
+        </w:rPr>
+        <w:t>and</w:t>
+      </w:r>
+      <w:proofErr w:type="gramEnd"/>
+      <w:r>
+        <w:rPr>
+          <w:color w:val="000000"/>
+        </w:rPr>
+        <w:t xml:space="preserve"> wish to change to WordPress 3.0, you can migrate your content to the new version by following the steps below. Please view our video at </w:t>
       </w:r>
       <w:hyperlink r:id="rId23" w:history="1">
         <w:r>
@@ -7774,7 +8531,21 @@
         <w:rPr>
           <w:color w:val="000000"/>
         </w:rPr>
-        <w:t>Uninstall the current WordPress MU for Joomla! component.</w:t>
+        <w:t xml:space="preserve">Uninstall the current WordPress MU for Joomla! </w:t>
+      </w:r>
+      <w:proofErr w:type="gramStart"/>
+      <w:r>
+        <w:rPr>
+          <w:color w:val="000000"/>
+        </w:rPr>
+        <w:t>component</w:t>
+      </w:r>
+      <w:proofErr w:type="gramEnd"/>
+      <w:r>
+        <w:rPr>
+          <w:color w:val="000000"/>
+        </w:rPr>
+        <w:t>.</w:t>
       </w:r>
     </w:p>
     <w:p>
@@ -7792,7 +8563,21 @@
         <w:rPr>
           <w:color w:val="000000"/>
         </w:rPr>
-        <w:t>Install the new WordPress for Joomla! component.</w:t>
+        <w:t xml:space="preserve">Install the new WordPress for Joomla! </w:t>
+      </w:r>
+      <w:proofErr w:type="gramStart"/>
+      <w:r>
+        <w:rPr>
+          <w:color w:val="000000"/>
+        </w:rPr>
+        <w:t>component</w:t>
+      </w:r>
+      <w:proofErr w:type="gramEnd"/>
+      <w:r>
+        <w:rPr>
+          <w:color w:val="000000"/>
+        </w:rPr>
+        <w:t>.</w:t>
       </w:r>
     </w:p>
     <w:p>
@@ -7875,11 +8660,19 @@
           <w:color w:val="000000"/>
         </w:rPr>
       </w:pPr>
-      <w:r>
-        <w:rPr>
-          <w:color w:val="000000"/>
-        </w:rPr>
-        <w:t>jos_wpmu_usermeta to jos_wpmu_1_usermeta</w:t>
+      <w:proofErr w:type="gramStart"/>
+      <w:r>
+        <w:rPr>
+          <w:color w:val="000000"/>
+        </w:rPr>
+        <w:t>jos</w:t>
+      </w:r>
+      <w:proofErr w:type="gramEnd"/>
+      <w:r>
+        <w:rPr>
+          <w:color w:val="000000"/>
+        </w:rPr>
+        <w:t>_wpmu_usermeta to jos_wpmu_1_usermeta</w:t>
       </w:r>
     </w:p>
     <w:p>
@@ -7893,11 +8686,19 @@
           <w:color w:val="000000"/>
         </w:rPr>
       </w:pPr>
-      <w:r>
-        <w:rPr>
-          <w:color w:val="000000"/>
-        </w:rPr>
-        <w:t>jos_wpmu_users to jos_wpmu_1_users</w:t>
+      <w:proofErr w:type="gramStart"/>
+      <w:r>
+        <w:rPr>
+          <w:color w:val="000000"/>
+        </w:rPr>
+        <w:t>jos</w:t>
+      </w:r>
+      <w:proofErr w:type="gramEnd"/>
+      <w:r>
+        <w:rPr>
+          <w:color w:val="000000"/>
+        </w:rPr>
+        <w:t>_wpmu_users to jos_wpmu_1_users</w:t>
       </w:r>
     </w:p>
     <w:p>
@@ -7954,7 +8755,21 @@
         <w:rPr>
           <w:color w:val="000000"/>
         </w:rPr>
-        <w:t>` SET `meta_value` = REPLACE( `meta_value`, 'b:1;', 's:1:"1";' ), `meta_value` = REPLACE( `meta_value`, 'Administrator', 'administrator' ) WHERE `meta_key` LIKE '%_capabilities'</w:t>
+        <w:t>` SET `meta_value` = REPLACE</w:t>
+      </w:r>
+      <w:proofErr w:type="gramStart"/>
+      <w:r>
+        <w:rPr>
+          <w:color w:val="000000"/>
+        </w:rPr>
+        <w:t>( `</w:t>
+      </w:r>
+      <w:proofErr w:type="gramEnd"/>
+      <w:r>
+        <w:rPr>
+          <w:color w:val="000000"/>
+        </w:rPr>
+        <w:t>meta_value`, 'b:1;', 's:1:"1";' ), `meta_value` = REPLACE( `meta_value`, 'Administrator', 'administrator' ) WHERE `meta_key` LIKE '%_capabilities'</w:t>
       </w:r>
     </w:p>
     <w:p>
@@ -8125,7 +8940,21 @@
         <w:rPr>
           <w:color w:val="000000"/>
         </w:rPr>
-        <w:t>INSERT INTO `jos_wp_options` ( `blog_id`, `option_name`, `option_value` ) VALUES ( 0, 'wpj_multisite_path', 'blogs' );</w:t>
+        <w:t xml:space="preserve">INSERT INTO `jos_wp_options` </w:t>
+      </w:r>
+      <w:proofErr w:type="gramStart"/>
+      <w:r>
+        <w:rPr>
+          <w:color w:val="000000"/>
+        </w:rPr>
+        <w:t>( `</w:t>
+      </w:r>
+      <w:proofErr w:type="gramEnd"/>
+      <w:r>
+        <w:rPr>
+          <w:color w:val="000000"/>
+        </w:rPr>
+        <w:t>blog_id`, `option_name`, `option_value` ) VALUES ( 0, 'wpj_multisite_path', 'blogs' );</w:t>
       </w:r>
     </w:p>
     <w:p>
@@ -8143,7 +8972,21 @@
         <w:rPr>
           <w:color w:val="000000"/>
         </w:rPr>
-        <w:t>INSERT INTO `jos_wp_sitemeta` ( `site_id`, `meta_key`, `meta_value`) VALUES (1, 'siteurl', 'http://dev.joompressblog.com/blogs/');</w:t>
+        <w:t xml:space="preserve">INSERT INTO `jos_wp_sitemeta` </w:t>
+      </w:r>
+      <w:proofErr w:type="gramStart"/>
+      <w:r>
+        <w:rPr>
+          <w:color w:val="000000"/>
+        </w:rPr>
+        <w:t>( `</w:t>
+      </w:r>
+      <w:proofErr w:type="gramEnd"/>
+      <w:r>
+        <w:rPr>
+          <w:color w:val="000000"/>
+        </w:rPr>
+        <w:t>site_id`, `meta_key`, `meta_value`) VALUES (1, 'siteurl', 'http://dev.joompressblog.com/blogs/');</w:t>
       </w:r>
     </w:p>
     <w:p>
@@ -8274,11 +9117,19 @@
           <w:color w:val="000000"/>
         </w:rPr>
       </w:pPr>
-      <w:r>
-        <w:rPr>
-          <w:color w:val="000000"/>
-        </w:rPr>
-        <w:t>define('WP_ALLOW_MULTISITE', true);</w:t>
+      <w:proofErr w:type="gramStart"/>
+      <w:r>
+        <w:rPr>
+          <w:color w:val="000000"/>
+        </w:rPr>
+        <w:t>define</w:t>
+      </w:r>
+      <w:proofErr w:type="gramEnd"/>
+      <w:r>
+        <w:rPr>
+          <w:color w:val="000000"/>
+        </w:rPr>
+        <w:t>('WP_ALLOW_MULTISITE', true);</w:t>
       </w:r>
     </w:p>
     <w:p>
@@ -8426,7 +9277,21 @@
         <w:rPr>
           <w:color w:val="000000"/>
         </w:rPr>
-        <w:t>2.  Install the newer version of the component over the old one using the Joomla! extension manager. That is, do not remove the old component prior to installing the new package. If the old component is uninstalled, it will potentially remove media uploads, themes, and plugins.</w:t>
+        <w:t xml:space="preserve">2.  Install the newer version of the component over the old one using the Joomla! </w:t>
+      </w:r>
+      <w:proofErr w:type="gramStart"/>
+      <w:r>
+        <w:rPr>
+          <w:color w:val="000000"/>
+        </w:rPr>
+        <w:t>extension</w:t>
+      </w:r>
+      <w:proofErr w:type="gramEnd"/>
+      <w:r>
+        <w:rPr>
+          <w:color w:val="000000"/>
+        </w:rPr>
+        <w:t xml:space="preserve"> manager. That is, do not remove the old component prior to installing the new package. If the old component is uninstalled, it will potentially remove media uploads, themes, and plugins.</w:t>
       </w:r>
     </w:p>
     <w:p>
@@ -8490,7 +9355,21 @@
         <w:rPr>
           <w:color w:val="000000"/>
         </w:rPr>
-        <w:t xml:space="preserve"> of the uploaded zip file, it is advantageous (or even the only option) to install Wordpress for Joomla! from a directory</w:t>
+        <w:t xml:space="preserve"> of the uploaded zip file, it is advantageous (or even the only option) to install Wordpress for Joomla! </w:t>
+      </w:r>
+      <w:proofErr w:type="gramStart"/>
+      <w:r>
+        <w:rPr>
+          <w:color w:val="000000"/>
+        </w:rPr>
+        <w:t>from</w:t>
+      </w:r>
+      <w:proofErr w:type="gramEnd"/>
+      <w:r>
+        <w:rPr>
+          <w:color w:val="000000"/>
+        </w:rPr>
+        <w:t xml:space="preserve"> a directory</w:t>
       </w:r>
       <w:r>
         <w:rPr>
@@ -8936,8 +9815,16 @@
         <w:rPr>
           <w:color w:val="000000"/>
         </w:rPr>
-        <w:t>.  This can be performed by completing the following steps</w:t>
-      </w:r>
+        <w:t xml:space="preserve">.  </w:t>
+      </w:r>
+      <w:proofErr w:type="gramStart"/>
+      <w:r>
+        <w:rPr>
+          <w:color w:val="000000"/>
+        </w:rPr>
+        <w:t>This can be performed by completing the following steps</w:t>
+      </w:r>
+      <w:proofErr w:type="gramEnd"/>
       <w:r>
         <w:rPr>
           <w:color w:val="000000"/>
@@ -9152,7 +10039,23 @@
         <w:pStyle w:val="BodyText"/>
       </w:pPr>
       <w:r>
-        <w:t>On some servers, “403 Forbidden” could be displayed by attempting to access Wordpress for Joomla! This is usually because there have been rules added to the .htaccess file in the root of the Joomla installation.  Some ways to troubleshoot the issue are to try commenting out “security” rules or briefly renaming the .htaccess file altogether to disable it.</w:t>
+        <w:t xml:space="preserve">On some servers, “403 Forbidden” could be displayed by attempting to access Wordpress for Joomla! This is usually because there have been rules added to </w:t>
+      </w:r>
+      <w:proofErr w:type="gramStart"/>
+      <w:r>
+        <w:t>the .htaccess</w:t>
+      </w:r>
+      <w:proofErr w:type="gramEnd"/>
+      <w:r>
+        <w:t xml:space="preserve"> file in the root of the Joomla installation.  Some ways to troubleshoot the issue are to try commenting out “security” rules or briefly renaming </w:t>
+      </w:r>
+      <w:proofErr w:type="gramStart"/>
+      <w:r>
+        <w:t>the .htaccess</w:t>
+      </w:r>
+      <w:proofErr w:type="gramEnd"/>
+      <w:r>
+        <w:t xml:space="preserve"> file altogether to disable it.</w:t>
       </w:r>
     </w:p>
     <w:p>
@@ -9179,7 +10082,15 @@
         <w:t xml:space="preserve">ceiving 404 errors and </w:t>
       </w:r>
       <w:r>
-        <w:t>either of the following conditions are true</w:t>
+        <w:t xml:space="preserve">either of the following conditions </w:t>
+      </w:r>
+      <w:proofErr w:type="gramStart"/>
+      <w:r>
+        <w:t>are</w:t>
+      </w:r>
+      <w:proofErr w:type="gramEnd"/>
+      <w:r>
+        <w:t xml:space="preserve"> true</w:t>
       </w:r>
       <w:r>
         <w:t>,</w:t>
@@ -9334,7 +10245,23 @@
         </w:numPr>
       </w:pPr>
       <w:r>
-        <w:t>An incorrect directive in the .htaccess file in either the root of the Joomla! installation or the Wordpress network directory, if multisite is enabled.</w:t>
+        <w:t xml:space="preserve">An incorrect directive in </w:t>
+      </w:r>
+      <w:proofErr w:type="gramStart"/>
+      <w:r>
+        <w:t>the .htaccess</w:t>
+      </w:r>
+      <w:proofErr w:type="gramEnd"/>
+      <w:r>
+        <w:t xml:space="preserve"> file in either the root of the Joomla! </w:t>
+      </w:r>
+      <w:proofErr w:type="gramStart"/>
+      <w:r>
+        <w:t>installation</w:t>
+      </w:r>
+      <w:proofErr w:type="gramEnd"/>
+      <w:r>
+        <w:t xml:space="preserve"> or the Wordpress network directory, if multisite is enabled.</w:t>
       </w:r>
     </w:p>
     <w:p>
@@ -9363,7 +10290,15 @@
         <w:t xml:space="preserve">Most server software will log a useful message when a 500 error is encountered. These messages can be very helpful in troubleshooting a 500 error since the message is typically not output on the </w:t>
       </w:r>
       <w:r>
-        <w:t>page load. Most web host management software has a user friendly interface for viewing the logs. For example, on a cPanel server, you can log into cPanel then click the “Error Logs” icon.</w:t>
+        <w:t xml:space="preserve">page load. Most web host management software has a </w:t>
+      </w:r>
+      <w:proofErr w:type="gramStart"/>
+      <w:r>
+        <w:t>user friendly</w:t>
+      </w:r>
+      <w:proofErr w:type="gramEnd"/>
+      <w:r>
+        <w:t xml:space="preserve"> interface for viewing the logs. For example, on a cPanel server, you can log into cPanel then click the “Error Logs” icon.</w:t>
       </w:r>
       <w:r>
         <w:br/>
@@ -9384,7 +10319,15 @@
         <w:pStyle w:val="BodyText"/>
       </w:pPr>
       <w:r>
-        <w:t>With every subscription purchased for Wordpress for Joomla!, users are entitled to one year of support.  Please follow the following steps when requesting support:</w:t>
+        <w:t>With every subscription purchased for Wordpress for Joomla</w:t>
+      </w:r>
+      <w:proofErr w:type="gramStart"/>
+      <w:r>
+        <w:t>!,</w:t>
+      </w:r>
+      <w:proofErr w:type="gramEnd"/>
+      <w:r>
+        <w:t xml:space="preserve"> users are entitled to one year of support.  Please follow the following steps when requesting support:</w:t>
       </w:r>
     </w:p>
     <w:p>
@@ -9408,7 +10351,15 @@
         </w:numPr>
       </w:pPr>
       <w:r>
-        <w:t xml:space="preserve">Search for a similar problem at the official Wordpress for Joomla! forum: </w:t>
+        <w:t xml:space="preserve">Search for a similar problem at the official Wordpress for Joomla! </w:t>
+      </w:r>
+      <w:proofErr w:type="gramStart"/>
+      <w:r>
+        <w:t>forum</w:t>
+      </w:r>
+      <w:proofErr w:type="gramEnd"/>
+      <w:r>
+        <w:t xml:space="preserve">: </w:t>
       </w:r>
       <w:hyperlink r:id="rId27" w:history="1">
         <w:r>
@@ -9427,9 +10378,11 @@
       <w:r>
         <w:t xml:space="preserve">ation elsewhere on the </w:t>
       </w:r>
+      <w:proofErr w:type="gramStart"/>
       <w:r>
         <w:t>internet</w:t>
       </w:r>
+      <w:proofErr w:type="gramEnd"/>
       <w:r>
         <w:t xml:space="preserve"> since our documentation contains issues mostly regarding integration between Wordpress and Joomla</w:t>
       </w:r>
@@ -9674,7 +10627,23 @@
           <w:i/>
           <w:sz w:val="18"/>
         </w:rPr>
-        <w:t>(footnote continued)</w:t>
+        <w:t>(</w:t>
+      </w:r>
+      <w:proofErr w:type="gramStart"/>
+      <w:r>
+        <w:rPr>
+          <w:i/>
+          <w:sz w:val="18"/>
+        </w:rPr>
+        <w:t>footnote</w:t>
+      </w:r>
+      <w:proofErr w:type="gramEnd"/>
+      <w:r>
+        <w:rPr>
+          <w:i/>
+          <w:sz w:val="18"/>
+        </w:rPr>
+        <w:t xml:space="preserve"> continued)</w:t>
       </w:r>
     </w:p>
   </w:footnote>

</xml_diff>